<commit_message>
Update Lesson 3 Labs and Homework.
</commit_message>
<xml_diff>
--- a/Lesson 3/Lesson 3 - Labs and Homework.docx
+++ b/Lesson 3/Lesson 3 - Labs and Homework.docx
@@ -322,7 +322,19 @@
           <w:rFonts w:cstheme="minorHAnsi"/>
         </w:rPr>
         <w:tab/>
-        <w:t>Break, continue, pass, and the Loop else pp.403-409</w:t>
+        <w:t>Break, continue, pass, and the Loop else pp.</w:t>
+      </w:r>
+      <w:r>
+        <w:rPr>
+          <w:rFonts w:cstheme="minorHAnsi"/>
+        </w:rPr>
+        <w:t xml:space="preserve"> </w:t>
+      </w:r>
+      <w:r>
+        <w:rPr>
+          <w:rFonts w:cstheme="minorHAnsi"/>
+        </w:rPr>
+        <w:t>403-409</w:t>
       </w:r>
     </w:p>
     <w:p>
@@ -422,7 +434,25 @@
         <w:rPr>
           <w:rFonts w:cstheme="minorHAnsi"/>
         </w:rPr>
-        <w:t xml:space="preserve"> pp.383-399</w:t>
+        <w:t xml:space="preserve"> pp.</w:t>
+      </w:r>
+      <w:r>
+        <w:rPr>
+          <w:rFonts w:cstheme="minorHAnsi"/>
+        </w:rPr>
+        <w:t xml:space="preserve"> 505</w:t>
+      </w:r>
+      <w:r>
+        <w:rPr>
+          <w:rFonts w:cstheme="minorHAnsi"/>
+        </w:rPr>
+        <w:t>-</w:t>
+      </w:r>
+      <w:r>
+        <w:rPr>
+          <w:rFonts w:cstheme="minorHAnsi"/>
+        </w:rPr>
+        <w:t>542</w:t>
       </w:r>
       <w:r>
         <w:rPr>
@@ -615,21 +645,7 @@
         <w:rPr>
           <w:rFonts w:cstheme="minorHAnsi"/>
         </w:rPr>
-        <w:t xml:space="preserve"> </w:t>
-      </w:r>
-      <w:proofErr w:type="spellStart"/>
-      <w:r>
-        <w:rPr>
-          <w:rFonts w:cstheme="minorHAnsi"/>
-        </w:rPr>
-        <w:t>py</w:t>
-      </w:r>
-      <w:proofErr w:type="spellEnd"/>
-      <w:r>
-        <w:rPr>
-          <w:rFonts w:cstheme="minorHAnsi"/>
-        </w:rPr>
-        <w:t xml:space="preserve"> </w:t>
+        <w:t xml:space="preserve">py </w:t>
       </w:r>
       <w:r>
         <w:rPr>
@@ -736,13 +752,7 @@
         <w:rPr>
           <w:rFonts w:cstheme="minorHAnsi"/>
         </w:rPr>
-        <w:t>calculator.py</w:t>
-      </w:r>
-      <w:r>
-        <w:rPr>
-          <w:rFonts w:cstheme="minorHAnsi"/>
-        </w:rPr>
-        <w:t xml:space="preserve"> </w:t>
+        <w:t xml:space="preserve">calculator.py </w:t>
       </w:r>
       <w:r>
         <w:rPr>
@@ -783,7 +793,7 @@
       <w:pPr>
         <w:pStyle w:val="ListParagraph"/>
         <w:numPr>
-          <w:ilvl w:val="1"/>
+          <w:ilvl w:val="2"/>
           <w:numId w:val="4"/>
         </w:numPr>
         <w:autoSpaceDE w:val="0"/>
@@ -805,7 +815,7 @@
       <w:pPr>
         <w:pStyle w:val="ListParagraph"/>
         <w:numPr>
-          <w:ilvl w:val="1"/>
+          <w:ilvl w:val="2"/>
           <w:numId w:val="4"/>
         </w:numPr>
         <w:autoSpaceDE w:val="0"/>
@@ -841,7 +851,7 @@
       <w:pPr>
         <w:pStyle w:val="ListParagraph"/>
         <w:numPr>
-          <w:ilvl w:val="1"/>
+          <w:ilvl w:val="2"/>
           <w:numId w:val="4"/>
         </w:numPr>
         <w:autoSpaceDE w:val="0"/>
@@ -877,7 +887,7 @@
       <w:pPr>
         <w:pStyle w:val="ListParagraph"/>
         <w:numPr>
-          <w:ilvl w:val="1"/>
+          <w:ilvl w:val="2"/>
           <w:numId w:val="4"/>
         </w:numPr>
         <w:autoSpaceDE w:val="0"/>
@@ -913,7 +923,7 @@
       <w:pPr>
         <w:pStyle w:val="ListParagraph"/>
         <w:numPr>
-          <w:ilvl w:val="1"/>
+          <w:ilvl w:val="2"/>
           <w:numId w:val="4"/>
         </w:numPr>
         <w:autoSpaceDE w:val="0"/>
@@ -949,7 +959,7 @@
       <w:pPr>
         <w:pStyle w:val="ListParagraph"/>
         <w:numPr>
-          <w:ilvl w:val="1"/>
+          <w:ilvl w:val="2"/>
           <w:numId w:val="4"/>
         </w:numPr>
         <w:autoSpaceDE w:val="0"/>
@@ -971,7 +981,7 @@
       <w:pPr>
         <w:pStyle w:val="ListParagraph"/>
         <w:numPr>
-          <w:ilvl w:val="1"/>
+          <w:ilvl w:val="2"/>
           <w:numId w:val="4"/>
         </w:numPr>
         <w:autoSpaceDE w:val="0"/>
@@ -1019,7 +1029,7 @@
       <w:pPr>
         <w:pStyle w:val="ListParagraph"/>
         <w:numPr>
-          <w:ilvl w:val="1"/>
+          <w:ilvl w:val="2"/>
           <w:numId w:val="4"/>
         </w:numPr>
         <w:autoSpaceDE w:val="0"/>
@@ -1041,7 +1051,7 @@
       <w:pPr>
         <w:pStyle w:val="ListParagraph"/>
         <w:numPr>
-          <w:ilvl w:val="1"/>
+          <w:ilvl w:val="2"/>
           <w:numId w:val="4"/>
         </w:numPr>
         <w:autoSpaceDE w:val="0"/>
@@ -1077,7 +1087,7 @@
       <w:pPr>
         <w:pStyle w:val="ListParagraph"/>
         <w:numPr>
-          <w:ilvl w:val="1"/>
+          <w:ilvl w:val="2"/>
           <w:numId w:val="4"/>
         </w:numPr>
         <w:autoSpaceDE w:val="0"/>
@@ -1188,13 +1198,47 @@
         <w:rPr>
           <w:rFonts w:cstheme="minorHAnsi"/>
         </w:rPr>
-        <w:t>character at a time</w:t>
-      </w:r>
-      <w:r>
-        <w:rPr>
-          <w:rFonts w:cstheme="minorHAnsi"/>
-        </w:rPr>
-        <w:t>.</w:t>
+        <w:t>character</w:t>
+      </w:r>
+      <w:r>
+        <w:rPr>
+          <w:rFonts w:cstheme="minorHAnsi"/>
+        </w:rPr>
+        <w:t>/number</w:t>
+      </w:r>
+      <w:r>
+        <w:rPr>
+          <w:rFonts w:cstheme="minorHAnsi"/>
+        </w:rPr>
+        <w:t xml:space="preserve"> at a time</w:t>
+      </w:r>
+      <w:r>
+        <w:rPr>
+          <w:rFonts w:cstheme="minorHAnsi"/>
+        </w:rPr>
+        <w:t>, call the appropriate calculator function,</w:t>
+      </w:r>
+    </w:p>
+    <w:p>
+      <w:pPr>
+        <w:pStyle w:val="ListParagraph"/>
+        <w:numPr>
+          <w:ilvl w:val="0"/>
+          <w:numId w:val="4"/>
+        </w:numPr>
+        <w:autoSpaceDE w:val="0"/>
+        <w:autoSpaceDN w:val="0"/>
+        <w:adjustRightInd w:val="0"/>
+        <w:spacing w:after="0"/>
+        <w:rPr>
+          <w:rFonts w:cstheme="minorHAnsi"/>
+        </w:rPr>
+      </w:pPr>
+      <w:r>
+        <w:rPr>
+          <w:rFonts w:cstheme="minorHAnsi"/>
+        </w:rPr>
+        <w:t>Exit the program when the user indicates.</w:t>
       </w:r>
       <w:bookmarkStart w:id="0" w:name="_GoBack"/>
       <w:bookmarkEnd w:id="0"/>
@@ -1466,7 +1510,7 @@
         <w:ind w:left="1440" w:hanging="360"/>
       </w:pPr>
     </w:lvl>
-    <w:lvl w:ilvl="2" w:tplc="0409001B" w:tentative="1">
+    <w:lvl w:ilvl="2" w:tplc="0409001B">
       <w:start w:val="1"/>
       <w:numFmt w:val="lowerRoman"/>
       <w:lvlText w:val="%3."/>

</xml_diff>